<commit_message>
Small changes are pending.
</commit_message>
<xml_diff>
--- a/frontend/src/templates/EMICQuoteTemplate.docx
+++ b/frontend/src/templates/EMICQuoteTemplate.docx
@@ -1,6 +1,6 @@
 
 <file path=word/document.xml><?xml version="1.0" encoding="utf-8"?>
-<w:document xmlns:wpc="http://schemas.microsoft.com/office/word/2010/wordprocessingCanvas" xmlns:cx="http://schemas.microsoft.com/office/drawing/2014/chartex" xmlns:cx1="http://schemas.microsoft.com/office/drawing/2015/9/8/chartex" xmlns:cx2="http://schemas.microsoft.com/office/drawing/2015/10/21/chartex" xmlns:cx3="http://schemas.microsoft.com/office/drawing/2016/5/9/chartex" xmlns:cx4="http://schemas.microsoft.com/office/drawing/2016/5/10/chartex" xmlns:cx5="http://schemas.microsoft.com/office/drawing/2016/5/11/chartex" xmlns:cx6="http://schemas.microsoft.com/office/drawing/2016/5/12/chartex" xmlns:cx7="http://schemas.microsoft.com/office/drawing/2016/5/13/chartex" xmlns:cx8="http://schemas.microsoft.com/office/drawing/2016/5/14/chartex" xmlns:mc="http://schemas.openxmlformats.org/markup-compatibility/2006" xmlns:aink="http://schemas.microsoft.com/office/drawing/2016/ink" xmlns:am3d="http://schemas.microsoft.com/office/drawing/2017/model3d" xmlns:o="urn:schemas-microsoft-com:office:office" xmlns:oel="http://schemas.microsoft.com/office/2019/extlst" xmlns:r="http://schemas.openxmlformats.org/officeDocument/2006/relationships" xmlns:m="http://schemas.openxmlformats.org/officeDocument/2006/math" xmlns:v="urn:schemas-microsoft-com:vml" xmlns:wp14="http://schemas.microsoft.com/office/word/2010/wordprocessingDrawing" xmlns:wp="http://schemas.openxmlformats.org/drawingml/2006/wordprocessingDrawing" xmlns:w10="urn:schemas-microsoft-com:office:word" xmlns:w="http://schemas.openxmlformats.org/wordprocessingml/2006/main" xmlns:w14="http://schemas.microsoft.com/office/word/2010/wordml" xmlns:w15="http://schemas.microsoft.com/office/word/2012/wordml" xmlns:w16cex="http://schemas.microsoft.com/office/word/2018/wordml/cex" xmlns:w16cid="http://schemas.microsoft.com/office/word/2016/wordml/cid" xmlns:w16="http://schemas.microsoft.com/office/word/2018/wordml" xmlns:w16sdtdh="http://schemas.microsoft.com/office/word/2020/wordml/sdtdatahash" xmlns:w16se="http://schemas.microsoft.com/office/word/2015/wordml/symex" xmlns:wpg="http://schemas.microsoft.com/office/word/2010/wordprocessingGroup" xmlns:wpi="http://schemas.microsoft.com/office/word/2010/wordprocessingInk" xmlns:wne="http://schemas.microsoft.com/office/word/2006/wordml" xmlns:wps="http://schemas.microsoft.com/office/word/2010/wordprocessingShape" mc:Ignorable="w14 w15 w16se w16cid w16 w16cex w16sdtdh wp14">
+<w:document xmlns:wpc="http://schemas.microsoft.com/office/word/2010/wordprocessingCanvas" xmlns:cx="http://schemas.microsoft.com/office/drawing/2014/chartex" xmlns:cx1="http://schemas.microsoft.com/office/drawing/2015/9/8/chartex" xmlns:cx2="http://schemas.microsoft.com/office/drawing/2015/10/21/chartex" xmlns:cx3="http://schemas.microsoft.com/office/drawing/2016/5/9/chartex" xmlns:cx4="http://schemas.microsoft.com/office/drawing/2016/5/10/chartex" xmlns:cx5="http://schemas.microsoft.com/office/drawing/2016/5/11/chartex" xmlns:cx6="http://schemas.microsoft.com/office/drawing/2016/5/12/chartex" xmlns:cx7="http://schemas.microsoft.com/office/drawing/2016/5/13/chartex" xmlns:cx8="http://schemas.microsoft.com/office/drawing/2016/5/14/chartex" xmlns:mc="http://schemas.openxmlformats.org/markup-compatibility/2006" xmlns:aink="http://schemas.microsoft.com/office/drawing/2016/ink" xmlns:am3d="http://schemas.microsoft.com/office/drawing/2017/model3d" xmlns:o="urn:schemas-microsoft-com:office:office" xmlns:oel="http://schemas.microsoft.com/office/2019/extlst" xmlns:r="http://schemas.openxmlformats.org/officeDocument/2006/relationships" xmlns:m="http://schemas.openxmlformats.org/officeDocument/2006/math" xmlns:v="urn:schemas-microsoft-com:vml" xmlns:wp14="http://schemas.microsoft.com/office/word/2010/wordprocessingDrawing" xmlns:wp="http://schemas.openxmlformats.org/drawingml/2006/wordprocessingDrawing" xmlns:w10="urn:schemas-microsoft-com:office:word" xmlns:w="http://schemas.openxmlformats.org/wordprocessingml/2006/main" xmlns:w14="http://schemas.microsoft.com/office/word/2010/wordml" xmlns:w15="http://schemas.microsoft.com/office/word/2012/wordml" xmlns:w16cex="http://schemas.microsoft.com/office/word/2018/wordml/cex" xmlns:w16cid="http://schemas.microsoft.com/office/word/2016/wordml/cid" xmlns:w16="http://schemas.microsoft.com/office/word/2018/wordml" xmlns:w16du="http://schemas.microsoft.com/office/word/2023/wordml/word16du" xmlns:w16sdtdh="http://schemas.microsoft.com/office/word/2020/wordml/sdtdatahash" xmlns:w16se="http://schemas.microsoft.com/office/word/2015/wordml/symex" xmlns:wpg="http://schemas.microsoft.com/office/word/2010/wordprocessingGroup" xmlns:wpi="http://schemas.microsoft.com/office/word/2010/wordprocessingInk" xmlns:wne="http://schemas.microsoft.com/office/word/2006/wordml" xmlns:wps="http://schemas.microsoft.com/office/word/2010/wordprocessingShape" mc:Ignorable="w14 w15 w16se w16cid w16 w16cex w16sdtdh w16du wp14">
   <w:body>
     <w:p>
       <w:pPr>
@@ -931,7 +931,6 @@
                 <w:rFonts w:asciiTheme="minorHAnsi" w:hAnsiTheme="minorHAnsi" w:cstheme="minorHAnsi"/>
                 <w:b/>
                 <w:bCs/>
-                <w:color w:val="000000" w:themeColor="text1"/>
                 <w:sz w:val="22"/>
                 <w:szCs w:val="22"/>
               </w:rPr>
@@ -980,6 +979,51 @@
               <w:t>onId</w:t>
             </w:r>
             <w:bookmarkEnd w:id="6"/>
+            <w:proofErr w:type="spellEnd"/>
+            <w:r>
+              <w:rPr>
+                <w:rFonts w:asciiTheme="minorHAnsi" w:hAnsiTheme="minorHAnsi" w:cstheme="minorHAnsi"/>
+                <w:b/>
+                <w:bCs/>
+                <w:sz w:val="22"/>
+                <w:szCs w:val="22"/>
+              </w:rPr>
+              <w:t>}</w:t>
+            </w:r>
+          </w:p>
+          <w:p>
+            <w:pPr>
+              <w:widowControl w:val="0"/>
+              <w:rPr>
+                <w:rFonts w:asciiTheme="minorHAnsi" w:hAnsiTheme="minorHAnsi" w:cstheme="minorHAnsi"/>
+                <w:b/>
+                <w:bCs/>
+                <w:color w:val="000000" w:themeColor="text1"/>
+                <w:sz w:val="22"/>
+                <w:szCs w:val="22"/>
+              </w:rPr>
+            </w:pPr>
+            <w:r>
+              <w:rPr>
+                <w:rFonts w:asciiTheme="minorHAnsi" w:hAnsiTheme="minorHAnsi" w:cstheme="minorHAnsi"/>
+                <w:b/>
+                <w:bCs/>
+                <w:sz w:val="22"/>
+                <w:szCs w:val="22"/>
+              </w:rPr>
+              <w:t>Version: {</w:t>
+            </w:r>
+            <w:proofErr w:type="spellStart"/>
+            <w:r>
+              <w:rPr>
+                <w:rFonts w:asciiTheme="minorHAnsi" w:hAnsiTheme="minorHAnsi" w:cstheme="minorHAnsi"/>
+                <w:b/>
+                <w:bCs/>
+                <w:sz w:val="22"/>
+                <w:szCs w:val="22"/>
+              </w:rPr>
+              <w:t>quoteVersion</w:t>
+            </w:r>
             <w:proofErr w:type="spellEnd"/>
             <w:r>
               <w:rPr>
@@ -3186,7 +3230,14 @@
         <w:rPr>
           <w:rFonts w:asciiTheme="minorHAnsi" w:hAnsiTheme="minorHAnsi" w:cstheme="minorHAnsi"/>
         </w:rPr>
-        <w:t>After completion of testing / certification the samples must be collected from the labs within 1 month after defined retention period, failing which BE Analytic will not own any responsibility of safeguarding the samples and will be destroyed according to the lab's discretion.</w:t>
+        <w:t xml:space="preserve">After completion of testing / certification the samples must be collected from the labs within 1 month after defined retention period, failing which BE Analytic will not own any responsibility of safeguarding the samples and will be destroyed according to the lab's </w:t>
+      </w:r>
+      <w:r>
+        <w:rPr>
+          <w:rFonts w:asciiTheme="minorHAnsi" w:hAnsiTheme="minorHAnsi" w:cstheme="minorHAnsi"/>
+        </w:rPr>
+        <w:lastRenderedPageBreak/>
+        <w:t>discretion.</w:t>
       </w:r>
     </w:p>
     <w:p>
@@ -3213,7 +3264,6 @@
         <w:rPr>
           <w:rFonts w:asciiTheme="minorHAnsi" w:hAnsiTheme="minorHAnsi" w:cstheme="minorHAnsi"/>
         </w:rPr>
-        <w:lastRenderedPageBreak/>
         <w:t>The customers visiting BE premises must ensure comply with BE HSE policies &amp; procedures</w:t>
       </w:r>
       <w:r>
@@ -4237,7 +4287,6 @@
           <w:sz w:val="28"/>
           <w:szCs w:val="32"/>
         </w:rPr>
-        <w:lastRenderedPageBreak/>
         <w:t>Scope</w:t>
       </w:r>
       <w:r>
@@ -5809,7 +5858,6 @@
           <w:sz w:val="28"/>
           <w:szCs w:val="32"/>
         </w:rPr>
-        <w:lastRenderedPageBreak/>
         <w:t>The</w:t>
       </w:r>
       <w:r>
@@ -6033,31 +6081,7 @@
         <w:rPr>
           <w:rFonts w:asciiTheme="minorHAnsi" w:hAnsiTheme="minorHAnsi" w:cstheme="minorHAnsi"/>
         </w:rPr>
-        <w:t xml:space="preserve">The client shall bear any additional cost incurred on account of work having to be redone or being delayed </w:t>
-      </w:r>
-      <w:r>
-        <w:rPr>
-          <w:rFonts w:asciiTheme="minorHAnsi" w:hAnsiTheme="minorHAnsi" w:cstheme="minorHAnsi"/>
-        </w:rPr>
-        <w:t>because of</w:t>
-      </w:r>
-      <w:r>
-        <w:rPr>
-          <w:rFonts w:asciiTheme="minorHAnsi" w:hAnsiTheme="minorHAnsi" w:cstheme="minorHAnsi"/>
-        </w:rPr>
-        <w:t xml:space="preserve"> late, </w:t>
-      </w:r>
-      <w:r>
-        <w:rPr>
-          <w:rFonts w:asciiTheme="minorHAnsi" w:hAnsiTheme="minorHAnsi" w:cstheme="minorHAnsi"/>
-        </w:rPr>
-        <w:t>incorrect,</w:t>
-      </w:r>
-      <w:r>
-        <w:rPr>
-          <w:rFonts w:asciiTheme="minorHAnsi" w:hAnsiTheme="minorHAnsi" w:cstheme="minorHAnsi"/>
-        </w:rPr>
-        <w:t xml:space="preserve"> or incomplete information or lack of proper cooperation. Even where a fixed or maximum price is agreed, BE Analytic shall be entitled to charge extra for such additional expense.</w:t>
+        <w:t>The client shall bear any additional cost incurred on account of work having to be redone or being delayed because of late, incorrect, or incomplete information or lack of proper cooperation. Even where a fixed or maximum price is agreed, BE Analytic shall be entitled to charge extra for such additional expense.</w:t>
       </w:r>
     </w:p>
     <w:p>
@@ -6140,19 +6164,7 @@
         <w:rPr>
           <w:rFonts w:asciiTheme="minorHAnsi" w:hAnsiTheme="minorHAnsi" w:cstheme="minorHAnsi"/>
         </w:rPr>
-        <w:t xml:space="preserve">If the scope of performance is not laid down in writing when the order is placed, invoicing shall be based on costs incurred. If no payment is agreed in writing, </w:t>
-      </w:r>
-      <w:r>
-        <w:rPr>
-          <w:rFonts w:asciiTheme="minorHAnsi" w:hAnsiTheme="minorHAnsi" w:cstheme="minorHAnsi"/>
-        </w:rPr>
-        <w:t>the invoicing</w:t>
-      </w:r>
-      <w:r>
-        <w:rPr>
-          <w:rFonts w:asciiTheme="minorHAnsi" w:hAnsiTheme="minorHAnsi" w:cstheme="minorHAnsi"/>
-        </w:rPr>
-        <w:t xml:space="preserve"> shall be in accordance with the BE Analytic. Price list valid at the time of performance.</w:t>
+        <w:t>If the scope of performance is not laid down in writing when the order is placed, invoicing shall be based on costs incurred. If no payment is agreed in writing, the invoicing shall be in accordance with the BE Analytic. Price list valid at the time of performance.</w:t>
       </w:r>
     </w:p>
     <w:p>
@@ -7124,25 +7136,7 @@
         <w:rPr>
           <w:rFonts w:asciiTheme="minorHAnsi" w:hAnsiTheme="minorHAnsi" w:cstheme="minorHAnsi"/>
         </w:rPr>
-        <w:t xml:space="preserve">Should the client default in payment of the invoice despite being granted a reasonable grace period, BE Analytic shall be entitled to cancel the contract, withdraw the certificate, claim damages for non- performance and refuse to continue performance of the contract. BE Analytic also reserves the right to publish the names of defaulting clients in public domain as may be fit </w:t>
-      </w:r>
-      <w:r>
-        <w:rPr>
-          <w:rFonts w:asciiTheme="minorHAnsi" w:hAnsiTheme="minorHAnsi" w:cstheme="minorHAnsi"/>
-        </w:rPr>
-        <w:t>and</w:t>
-      </w:r>
-      <w:r>
-        <w:rPr>
-          <w:rFonts w:asciiTheme="minorHAnsi" w:hAnsiTheme="minorHAnsi" w:cstheme="minorHAnsi"/>
-        </w:rPr>
-        <w:t xml:space="preserve"> meet any other requirements as prescribed by accreditation agencies/</w:t>
-      </w:r>
-      <w:r>
-        <w:rPr>
-          <w:rFonts w:asciiTheme="minorHAnsi" w:hAnsiTheme="minorHAnsi" w:cstheme="minorHAnsi"/>
-        </w:rPr>
-        <w:t>bodies.</w:t>
+        <w:t>Should the client default in payment of the invoice despite being granted a reasonable grace period, BE Analytic shall be entitled to cancel the contract, withdraw the certificate, claim damages for non- performance and refuse to continue performance of the contract. BE Analytic also reserves the right to publish the names of defaulting clients in public domain as may be fit and meet any other requirements as prescribed by accreditation agencies/bodies.</w:t>
       </w:r>
     </w:p>
     <w:p>
@@ -7274,7 +7268,6 @@
         <w:rPr>
           <w:rFonts w:asciiTheme="minorHAnsi" w:hAnsiTheme="minorHAnsi" w:cstheme="minorHAnsi"/>
         </w:rPr>
-        <w:lastRenderedPageBreak/>
         <w:t>BE Analytic shall be entitled to demand appropriate advance payments.</w:t>
       </w:r>
     </w:p>
@@ -7319,33 +7312,7 @@
         <w:rPr>
           <w:rFonts w:asciiTheme="minorHAnsi" w:hAnsiTheme="minorHAnsi" w:cstheme="minorHAnsi"/>
         </w:rPr>
-        <w:t xml:space="preserve">BE Analytic shall be entitled to raise its fees at the beginning of </w:t>
-      </w:r>
-      <w:r>
-        <w:rPr>
-          <w:rFonts w:asciiTheme="minorHAnsi" w:hAnsiTheme="minorHAnsi" w:cstheme="minorHAnsi"/>
-        </w:rPr>
-        <w:t>the month</w:t>
-      </w:r>
-      <w:r>
-        <w:rPr>
-          <w:rFonts w:asciiTheme="minorHAnsi" w:hAnsiTheme="minorHAnsi" w:cstheme="minorHAnsi"/>
-        </w:rPr>
-        <w:t xml:space="preserve"> if overheads and/or purchase costs have increased. In this case, BE Analytic shall notify the client in writing of the rise in fees. This notification shall be issued one month prior to the date on which the rise in fees shall come into effect (period of notice of changes in fees). If the rise in fees remains under 5% per contractual year, the client shall not have any special right </w:t>
-      </w:r>
-      <w:proofErr w:type="gramStart"/>
-      <w:r>
-        <w:rPr>
-          <w:rFonts w:asciiTheme="minorHAnsi" w:hAnsiTheme="minorHAnsi" w:cstheme="minorHAnsi"/>
-        </w:rPr>
-        <w:t>of</w:t>
-      </w:r>
-      <w:proofErr w:type="gramEnd"/>
-      <w:r>
-        <w:rPr>
-          <w:rFonts w:asciiTheme="minorHAnsi" w:hAnsiTheme="minorHAnsi" w:cstheme="minorHAnsi"/>
-        </w:rPr>
-        <w:t xml:space="preserve"> termination. If the rise in fees exceeds 5% per contractual year, the client shall be entitled to terminate the</w:t>
+        <w:t>BE Analytic shall be entitled to raise its fees at the beginning of the month if overheads and/or purchase costs have increased. In this case, BE Analytic shall notify the client in writing of the rise in fees. This notification shall be issued one month prior to the date on which the rise in fees shall come into effect (period of notice of changes in fees). If the rise in fees remains under 5% per contractual year, the client shall not have any special right of termination. If the rise in fees exceeds 5% per contractual year, the client shall be entitled to terminate the</w:t>
       </w:r>
       <w:r>
         <w:rPr>
@@ -8208,7 +8175,6 @@
           <w:rFonts w:asciiTheme="minorHAnsi" w:hAnsiTheme="minorHAnsi" w:cstheme="minorHAnsi"/>
           <w:szCs w:val="28"/>
         </w:rPr>
-        <w:lastRenderedPageBreak/>
         <w:t>All confidential information which the disclosing party transmits or otherwise discloses to the receiving party in accordance with this agreement:</w:t>
       </w:r>
     </w:p>
@@ -9487,21 +9453,7 @@
           <w:rFonts w:asciiTheme="minorHAnsi" w:hAnsiTheme="minorHAnsi" w:cstheme="minorHAnsi"/>
           <w:szCs w:val="28"/>
         </w:rPr>
-        <w:t>) return all confidential information, including all copies, to the disclosing party,</w:t>
-      </w:r>
-      <w:r>
-        <w:rPr>
-          <w:rFonts w:asciiTheme="minorHAnsi" w:hAnsiTheme="minorHAnsi" w:cstheme="minorHAnsi"/>
-          <w:szCs w:val="28"/>
-        </w:rPr>
-        <w:t xml:space="preserve"> </w:t>
-      </w:r>
-      <w:r>
-        <w:rPr>
-          <w:rFonts w:asciiTheme="minorHAnsi" w:hAnsiTheme="minorHAnsi" w:cstheme="minorHAnsi"/>
-          <w:szCs w:val="28"/>
-        </w:rPr>
-        <w:t xml:space="preserve">and/or, on request by the disclosing party, to (ii) destroy all confidential information, including all copies, and confirm the destruction of this confidential information to the disclosing party in writing, at any time if </w:t>
+        <w:t xml:space="preserve">) return all confidential information, including all copies, to the disclosing party, and/or, on request by the disclosing party, to (ii) destroy all confidential information, including all copies, and confirm the destruction of this confidential information to the disclosing party in writing, at any time if </w:t>
       </w:r>
       <w:proofErr w:type="gramStart"/>
       <w:r>
@@ -9517,7 +9469,15 @@
           <w:rFonts w:asciiTheme="minorHAnsi" w:hAnsiTheme="minorHAnsi" w:cstheme="minorHAnsi"/>
           <w:szCs w:val="28"/>
         </w:rPr>
-        <w:t xml:space="preserve"> requested by the disclosing party but at the</w:t>
+        <w:t xml:space="preserve"> requested by the disclosing </w:t>
+      </w:r>
+      <w:r>
+        <w:rPr>
+          <w:rFonts w:asciiTheme="minorHAnsi" w:hAnsiTheme="minorHAnsi" w:cstheme="minorHAnsi"/>
+          <w:szCs w:val="28"/>
+        </w:rPr>
+        <w:lastRenderedPageBreak/>
+        <w:t>party but at the</w:t>
       </w:r>
     </w:p>
     <w:p>
@@ -9543,7 +9503,6 @@
           <w:rFonts w:asciiTheme="minorHAnsi" w:hAnsiTheme="minorHAnsi" w:cstheme="minorHAnsi"/>
           <w:szCs w:val="28"/>
         </w:rPr>
-        <w:lastRenderedPageBreak/>
         <w:t>latest and without special request after termination or expiry of this contract. This does not extend to include reports and</w:t>
       </w:r>
       <w:r>
@@ -10049,23 +10008,7 @@
           <w:sz w:val="22"/>
           <w:szCs w:val="22"/>
         </w:rPr>
-        <w:t xml:space="preserve">in the case of </w:t>
-      </w:r>
-      <w:r>
-        <w:rPr>
-          <w:rFonts w:asciiTheme="minorHAnsi" w:hAnsiTheme="minorHAnsi" w:cstheme="minorHAnsi"/>
-          <w:sz w:val="22"/>
-          <w:szCs w:val="22"/>
-        </w:rPr>
-        <w:t>a contract</w:t>
-      </w:r>
-      <w:r>
-        <w:rPr>
-          <w:rFonts w:asciiTheme="minorHAnsi" w:hAnsiTheme="minorHAnsi" w:cstheme="minorHAnsi"/>
-          <w:sz w:val="22"/>
-          <w:szCs w:val="22"/>
-        </w:rPr>
-        <w:t xml:space="preserve"> with a fixed overall fee, an amount equal to the overall fee for the entire contract.</w:t>
+        <w:t>in the case of a contract with a fixed overall fee, an amount equal to the overall fee for the entire contract.</w:t>
       </w:r>
     </w:p>
     <w:p>
@@ -10165,13 +10108,6 @@
           <w:szCs w:val="22"/>
         </w:rPr>
         <w:tab/>
-      </w:r>
-      <w:r>
-        <w:rPr>
-          <w:rFonts w:asciiTheme="minorHAnsi" w:hAnsiTheme="minorHAnsi" w:cstheme="minorHAnsi"/>
-          <w:sz w:val="22"/>
-          <w:szCs w:val="22"/>
-        </w:rPr>
         <w:t>time and material basis to a maximum of Rs10,00,000/ - Rupees Ten Lacs only. and</w:t>
       </w:r>
     </w:p>
@@ -10209,7 +10145,16 @@
           <w:szCs w:val="22"/>
         </w:rPr>
         <w:tab/>
-        <w:t>in the case of framework agreements that provide for the possibility of placing individual orders, to an amount equal to three times the fee for the individual order under which the damage occurred.</w:t>
+        <w:t xml:space="preserve">in the case of framework agreements that provide for the possibility of placing individual orders, to an amount equal to three times the fee for the individual order </w:t>
+      </w:r>
+      <w:r>
+        <w:rPr>
+          <w:rFonts w:asciiTheme="minorHAnsi" w:hAnsiTheme="minorHAnsi" w:cstheme="minorHAnsi"/>
+          <w:sz w:val="22"/>
+          <w:szCs w:val="22"/>
+        </w:rPr>
+        <w:lastRenderedPageBreak/>
+        <w:t>under which the damage occurred.</w:t>
       </w:r>
     </w:p>
     <w:p>
@@ -11208,7 +11153,7 @@
 </file>
 
 <file path=word/endnotes.xml><?xml version="1.0" encoding="utf-8"?>
-<w:endnotes xmlns:wpc="http://schemas.microsoft.com/office/word/2010/wordprocessingCanvas" xmlns:cx="http://schemas.microsoft.com/office/drawing/2014/chartex" xmlns:cx1="http://schemas.microsoft.com/office/drawing/2015/9/8/chartex" xmlns:cx2="http://schemas.microsoft.com/office/drawing/2015/10/21/chartex" xmlns:cx3="http://schemas.microsoft.com/office/drawing/2016/5/9/chartex" xmlns:cx4="http://schemas.microsoft.com/office/drawing/2016/5/10/chartex" xmlns:cx5="http://schemas.microsoft.com/office/drawing/2016/5/11/chartex" xmlns:cx6="http://schemas.microsoft.com/office/drawing/2016/5/12/chartex" xmlns:cx7="http://schemas.microsoft.com/office/drawing/2016/5/13/chartex" xmlns:cx8="http://schemas.microsoft.com/office/drawing/2016/5/14/chartex" xmlns:mc="http://schemas.openxmlformats.org/markup-compatibility/2006" xmlns:aink="http://schemas.microsoft.com/office/drawing/2016/ink" xmlns:am3d="http://schemas.microsoft.com/office/drawing/2017/model3d" xmlns:o="urn:schemas-microsoft-com:office:office" xmlns:oel="http://schemas.microsoft.com/office/2019/extlst" xmlns:r="http://schemas.openxmlformats.org/officeDocument/2006/relationships" xmlns:m="http://schemas.openxmlformats.org/officeDocument/2006/math" xmlns:v="urn:schemas-microsoft-com:vml" xmlns:wp14="http://schemas.microsoft.com/office/word/2010/wordprocessingDrawing" xmlns:wp="http://schemas.openxmlformats.org/drawingml/2006/wordprocessingDrawing" xmlns:w10="urn:schemas-microsoft-com:office:word" xmlns:w="http://schemas.openxmlformats.org/wordprocessingml/2006/main" xmlns:w14="http://schemas.microsoft.com/office/word/2010/wordml" xmlns:w15="http://schemas.microsoft.com/office/word/2012/wordml" xmlns:w16cex="http://schemas.microsoft.com/office/word/2018/wordml/cex" xmlns:w16cid="http://schemas.microsoft.com/office/word/2016/wordml/cid" xmlns:w16="http://schemas.microsoft.com/office/word/2018/wordml" xmlns:w16sdtdh="http://schemas.microsoft.com/office/word/2020/wordml/sdtdatahash" xmlns:w16se="http://schemas.microsoft.com/office/word/2015/wordml/symex" xmlns:wpg="http://schemas.microsoft.com/office/word/2010/wordprocessingGroup" xmlns:wpi="http://schemas.microsoft.com/office/word/2010/wordprocessingInk" xmlns:wne="http://schemas.microsoft.com/office/word/2006/wordml" xmlns:wps="http://schemas.microsoft.com/office/word/2010/wordprocessingShape" mc:Ignorable="w14 w15 w16se w16cid w16 w16cex w16sdtdh wp14">
+<w:endnotes xmlns:wpc="http://schemas.microsoft.com/office/word/2010/wordprocessingCanvas" xmlns:cx="http://schemas.microsoft.com/office/drawing/2014/chartex" xmlns:cx1="http://schemas.microsoft.com/office/drawing/2015/9/8/chartex" xmlns:cx2="http://schemas.microsoft.com/office/drawing/2015/10/21/chartex" xmlns:cx3="http://schemas.microsoft.com/office/drawing/2016/5/9/chartex" xmlns:cx4="http://schemas.microsoft.com/office/drawing/2016/5/10/chartex" xmlns:cx5="http://schemas.microsoft.com/office/drawing/2016/5/11/chartex" xmlns:cx6="http://schemas.microsoft.com/office/drawing/2016/5/12/chartex" xmlns:cx7="http://schemas.microsoft.com/office/drawing/2016/5/13/chartex" xmlns:cx8="http://schemas.microsoft.com/office/drawing/2016/5/14/chartex" xmlns:mc="http://schemas.openxmlformats.org/markup-compatibility/2006" xmlns:aink="http://schemas.microsoft.com/office/drawing/2016/ink" xmlns:am3d="http://schemas.microsoft.com/office/drawing/2017/model3d" xmlns:o="urn:schemas-microsoft-com:office:office" xmlns:oel="http://schemas.microsoft.com/office/2019/extlst" xmlns:r="http://schemas.openxmlformats.org/officeDocument/2006/relationships" xmlns:m="http://schemas.openxmlformats.org/officeDocument/2006/math" xmlns:v="urn:schemas-microsoft-com:vml" xmlns:wp14="http://schemas.microsoft.com/office/word/2010/wordprocessingDrawing" xmlns:wp="http://schemas.openxmlformats.org/drawingml/2006/wordprocessingDrawing" xmlns:w10="urn:schemas-microsoft-com:office:word" xmlns:w="http://schemas.openxmlformats.org/wordprocessingml/2006/main" xmlns:w14="http://schemas.microsoft.com/office/word/2010/wordml" xmlns:w15="http://schemas.microsoft.com/office/word/2012/wordml" xmlns:w16cex="http://schemas.microsoft.com/office/word/2018/wordml/cex" xmlns:w16cid="http://schemas.microsoft.com/office/word/2016/wordml/cid" xmlns:w16="http://schemas.microsoft.com/office/word/2018/wordml" xmlns:w16du="http://schemas.microsoft.com/office/word/2023/wordml/word16du" xmlns:w16sdtdh="http://schemas.microsoft.com/office/word/2020/wordml/sdtdatahash" xmlns:w16se="http://schemas.microsoft.com/office/word/2015/wordml/symex" xmlns:wpg="http://schemas.microsoft.com/office/word/2010/wordprocessingGroup" xmlns:wpi="http://schemas.microsoft.com/office/word/2010/wordprocessingInk" xmlns:wne="http://schemas.microsoft.com/office/word/2006/wordml" xmlns:wps="http://schemas.microsoft.com/office/word/2010/wordprocessingShape" mc:Ignorable="w14 w15 w16se w16cid w16 w16cex w16sdtdh w16du wp14">
   <w:endnote w:type="separator" w:id="-1">
     <w:p>
       <w:r>
@@ -11227,7 +11172,7 @@
 </file>
 
 <file path=word/footer1.xml><?xml version="1.0" encoding="utf-8"?>
-<w:ftr xmlns:wpc="http://schemas.microsoft.com/office/word/2010/wordprocessingCanvas" xmlns:cx="http://schemas.microsoft.com/office/drawing/2014/chartex" xmlns:cx1="http://schemas.microsoft.com/office/drawing/2015/9/8/chartex" xmlns:cx2="http://schemas.microsoft.com/office/drawing/2015/10/21/chartex" xmlns:cx3="http://schemas.microsoft.com/office/drawing/2016/5/9/chartex" xmlns:cx4="http://schemas.microsoft.com/office/drawing/2016/5/10/chartex" xmlns:cx5="http://schemas.microsoft.com/office/drawing/2016/5/11/chartex" xmlns:cx6="http://schemas.microsoft.com/office/drawing/2016/5/12/chartex" xmlns:cx7="http://schemas.microsoft.com/office/drawing/2016/5/13/chartex" xmlns:cx8="http://schemas.microsoft.com/office/drawing/2016/5/14/chartex" xmlns:mc="http://schemas.openxmlformats.org/markup-compatibility/2006" xmlns:aink="http://schemas.microsoft.com/office/drawing/2016/ink" xmlns:am3d="http://schemas.microsoft.com/office/drawing/2017/model3d" xmlns:o="urn:schemas-microsoft-com:office:office" xmlns:oel="http://schemas.microsoft.com/office/2019/extlst" xmlns:r="http://schemas.openxmlformats.org/officeDocument/2006/relationships" xmlns:m="http://schemas.openxmlformats.org/officeDocument/2006/math" xmlns:v="urn:schemas-microsoft-com:vml" xmlns:wp14="http://schemas.microsoft.com/office/word/2010/wordprocessingDrawing" xmlns:wp="http://schemas.openxmlformats.org/drawingml/2006/wordprocessingDrawing" xmlns:w10="urn:schemas-microsoft-com:office:word" xmlns:w="http://schemas.openxmlformats.org/wordprocessingml/2006/main" xmlns:w14="http://schemas.microsoft.com/office/word/2010/wordml" xmlns:w15="http://schemas.microsoft.com/office/word/2012/wordml" xmlns:w16cex="http://schemas.microsoft.com/office/word/2018/wordml/cex" xmlns:w16cid="http://schemas.microsoft.com/office/word/2016/wordml/cid" xmlns:w16="http://schemas.microsoft.com/office/word/2018/wordml" xmlns:w16sdtdh="http://schemas.microsoft.com/office/word/2020/wordml/sdtdatahash" xmlns:w16se="http://schemas.microsoft.com/office/word/2015/wordml/symex" xmlns:wpg="http://schemas.microsoft.com/office/word/2010/wordprocessingGroup" xmlns:wpi="http://schemas.microsoft.com/office/word/2010/wordprocessingInk" xmlns:wne="http://schemas.microsoft.com/office/word/2006/wordml" xmlns:wps="http://schemas.microsoft.com/office/word/2010/wordprocessingShape" mc:Ignorable="w14 w15 w16se w16cid w16 w16cex w16sdtdh wp14">
+<w:ftr xmlns:wpc="http://schemas.microsoft.com/office/word/2010/wordprocessingCanvas" xmlns:cx="http://schemas.microsoft.com/office/drawing/2014/chartex" xmlns:cx1="http://schemas.microsoft.com/office/drawing/2015/9/8/chartex" xmlns:cx2="http://schemas.microsoft.com/office/drawing/2015/10/21/chartex" xmlns:cx3="http://schemas.microsoft.com/office/drawing/2016/5/9/chartex" xmlns:cx4="http://schemas.microsoft.com/office/drawing/2016/5/10/chartex" xmlns:cx5="http://schemas.microsoft.com/office/drawing/2016/5/11/chartex" xmlns:cx6="http://schemas.microsoft.com/office/drawing/2016/5/12/chartex" xmlns:cx7="http://schemas.microsoft.com/office/drawing/2016/5/13/chartex" xmlns:cx8="http://schemas.microsoft.com/office/drawing/2016/5/14/chartex" xmlns:mc="http://schemas.openxmlformats.org/markup-compatibility/2006" xmlns:aink="http://schemas.microsoft.com/office/drawing/2016/ink" xmlns:am3d="http://schemas.microsoft.com/office/drawing/2017/model3d" xmlns:o="urn:schemas-microsoft-com:office:office" xmlns:oel="http://schemas.microsoft.com/office/2019/extlst" xmlns:r="http://schemas.openxmlformats.org/officeDocument/2006/relationships" xmlns:m="http://schemas.openxmlformats.org/officeDocument/2006/math" xmlns:v="urn:schemas-microsoft-com:vml" xmlns:wp14="http://schemas.microsoft.com/office/word/2010/wordprocessingDrawing" xmlns:wp="http://schemas.openxmlformats.org/drawingml/2006/wordprocessingDrawing" xmlns:w10="urn:schemas-microsoft-com:office:word" xmlns:w="http://schemas.openxmlformats.org/wordprocessingml/2006/main" xmlns:w14="http://schemas.microsoft.com/office/word/2010/wordml" xmlns:w15="http://schemas.microsoft.com/office/word/2012/wordml" xmlns:w16cex="http://schemas.microsoft.com/office/word/2018/wordml/cex" xmlns:w16cid="http://schemas.microsoft.com/office/word/2016/wordml/cid" xmlns:w16="http://schemas.microsoft.com/office/word/2018/wordml" xmlns:w16du="http://schemas.microsoft.com/office/word/2023/wordml/word16du" xmlns:w16sdtdh="http://schemas.microsoft.com/office/word/2020/wordml/sdtdatahash" xmlns:w16se="http://schemas.microsoft.com/office/word/2015/wordml/symex" xmlns:wpg="http://schemas.microsoft.com/office/word/2010/wordprocessingGroup" xmlns:wpi="http://schemas.microsoft.com/office/word/2010/wordprocessingInk" xmlns:wne="http://schemas.microsoft.com/office/word/2006/wordml" xmlns:wps="http://schemas.microsoft.com/office/word/2010/wordprocessingShape" mc:Ignorable="w14 w15 w16se w16cid w16 w16cex w16sdtdh w16du wp14">
   <w:p>
     <w:pPr>
       <w:widowControl w:val="0"/>
@@ -11430,7 +11375,7 @@
 </file>
 
 <file path=word/footnotes.xml><?xml version="1.0" encoding="utf-8"?>
-<w:footnotes xmlns:wpc="http://schemas.microsoft.com/office/word/2010/wordprocessingCanvas" xmlns:cx="http://schemas.microsoft.com/office/drawing/2014/chartex" xmlns:cx1="http://schemas.microsoft.com/office/drawing/2015/9/8/chartex" xmlns:cx2="http://schemas.microsoft.com/office/drawing/2015/10/21/chartex" xmlns:cx3="http://schemas.microsoft.com/office/drawing/2016/5/9/chartex" xmlns:cx4="http://schemas.microsoft.com/office/drawing/2016/5/10/chartex" xmlns:cx5="http://schemas.microsoft.com/office/drawing/2016/5/11/chartex" xmlns:cx6="http://schemas.microsoft.com/office/drawing/2016/5/12/chartex" xmlns:cx7="http://schemas.microsoft.com/office/drawing/2016/5/13/chartex" xmlns:cx8="http://schemas.microsoft.com/office/drawing/2016/5/14/chartex" xmlns:mc="http://schemas.openxmlformats.org/markup-compatibility/2006" xmlns:aink="http://schemas.microsoft.com/office/drawing/2016/ink" xmlns:am3d="http://schemas.microsoft.com/office/drawing/2017/model3d" xmlns:o="urn:schemas-microsoft-com:office:office" xmlns:oel="http://schemas.microsoft.com/office/2019/extlst" xmlns:r="http://schemas.openxmlformats.org/officeDocument/2006/relationships" xmlns:m="http://schemas.openxmlformats.org/officeDocument/2006/math" xmlns:v="urn:schemas-microsoft-com:vml" xmlns:wp14="http://schemas.microsoft.com/office/word/2010/wordprocessingDrawing" xmlns:wp="http://schemas.openxmlformats.org/drawingml/2006/wordprocessingDrawing" xmlns:w10="urn:schemas-microsoft-com:office:word" xmlns:w="http://schemas.openxmlformats.org/wordprocessingml/2006/main" xmlns:w14="http://schemas.microsoft.com/office/word/2010/wordml" xmlns:w15="http://schemas.microsoft.com/office/word/2012/wordml" xmlns:w16cex="http://schemas.microsoft.com/office/word/2018/wordml/cex" xmlns:w16cid="http://schemas.microsoft.com/office/word/2016/wordml/cid" xmlns:w16="http://schemas.microsoft.com/office/word/2018/wordml" xmlns:w16sdtdh="http://schemas.microsoft.com/office/word/2020/wordml/sdtdatahash" xmlns:w16se="http://schemas.microsoft.com/office/word/2015/wordml/symex" xmlns:wpg="http://schemas.microsoft.com/office/word/2010/wordprocessingGroup" xmlns:wpi="http://schemas.microsoft.com/office/word/2010/wordprocessingInk" xmlns:wne="http://schemas.microsoft.com/office/word/2006/wordml" xmlns:wps="http://schemas.microsoft.com/office/word/2010/wordprocessingShape" mc:Ignorable="w14 w15 w16se w16cid w16 w16cex w16sdtdh wp14">
+<w:footnotes xmlns:wpc="http://schemas.microsoft.com/office/word/2010/wordprocessingCanvas" xmlns:cx="http://schemas.microsoft.com/office/drawing/2014/chartex" xmlns:cx1="http://schemas.microsoft.com/office/drawing/2015/9/8/chartex" xmlns:cx2="http://schemas.microsoft.com/office/drawing/2015/10/21/chartex" xmlns:cx3="http://schemas.microsoft.com/office/drawing/2016/5/9/chartex" xmlns:cx4="http://schemas.microsoft.com/office/drawing/2016/5/10/chartex" xmlns:cx5="http://schemas.microsoft.com/office/drawing/2016/5/11/chartex" xmlns:cx6="http://schemas.microsoft.com/office/drawing/2016/5/12/chartex" xmlns:cx7="http://schemas.microsoft.com/office/drawing/2016/5/13/chartex" xmlns:cx8="http://schemas.microsoft.com/office/drawing/2016/5/14/chartex" xmlns:mc="http://schemas.openxmlformats.org/markup-compatibility/2006" xmlns:aink="http://schemas.microsoft.com/office/drawing/2016/ink" xmlns:am3d="http://schemas.microsoft.com/office/drawing/2017/model3d" xmlns:o="urn:schemas-microsoft-com:office:office" xmlns:oel="http://schemas.microsoft.com/office/2019/extlst" xmlns:r="http://schemas.openxmlformats.org/officeDocument/2006/relationships" xmlns:m="http://schemas.openxmlformats.org/officeDocument/2006/math" xmlns:v="urn:schemas-microsoft-com:vml" xmlns:wp14="http://schemas.microsoft.com/office/word/2010/wordprocessingDrawing" xmlns:wp="http://schemas.openxmlformats.org/drawingml/2006/wordprocessingDrawing" xmlns:w10="urn:schemas-microsoft-com:office:word" xmlns:w="http://schemas.openxmlformats.org/wordprocessingml/2006/main" xmlns:w14="http://schemas.microsoft.com/office/word/2010/wordml" xmlns:w15="http://schemas.microsoft.com/office/word/2012/wordml" xmlns:w16cex="http://schemas.microsoft.com/office/word/2018/wordml/cex" xmlns:w16cid="http://schemas.microsoft.com/office/word/2016/wordml/cid" xmlns:w16="http://schemas.microsoft.com/office/word/2018/wordml" xmlns:w16du="http://schemas.microsoft.com/office/word/2023/wordml/word16du" xmlns:w16sdtdh="http://schemas.microsoft.com/office/word/2020/wordml/sdtdatahash" xmlns:w16se="http://schemas.microsoft.com/office/word/2015/wordml/symex" xmlns:wpg="http://schemas.microsoft.com/office/word/2010/wordprocessingGroup" xmlns:wpi="http://schemas.microsoft.com/office/word/2010/wordprocessingInk" xmlns:wne="http://schemas.microsoft.com/office/word/2006/wordml" xmlns:wps="http://schemas.microsoft.com/office/word/2010/wordprocessingShape" mc:Ignorable="w14 w15 w16se w16cid w16 w16cex w16sdtdh w16du wp14">
   <w:footnote w:type="separator" w:id="-1">
     <w:p>
       <w:r>
@@ -11449,7 +11394,7 @@
 </file>
 
 <file path=word/header1.xml><?xml version="1.0" encoding="utf-8"?>
-<w:hdr xmlns:wpc="http://schemas.microsoft.com/office/word/2010/wordprocessingCanvas" xmlns:cx="http://schemas.microsoft.com/office/drawing/2014/chartex" xmlns:cx1="http://schemas.microsoft.com/office/drawing/2015/9/8/chartex" xmlns:cx2="http://schemas.microsoft.com/office/drawing/2015/10/21/chartex" xmlns:cx3="http://schemas.microsoft.com/office/drawing/2016/5/9/chartex" xmlns:cx4="http://schemas.microsoft.com/office/drawing/2016/5/10/chartex" xmlns:cx5="http://schemas.microsoft.com/office/drawing/2016/5/11/chartex" xmlns:cx6="http://schemas.microsoft.com/office/drawing/2016/5/12/chartex" xmlns:cx7="http://schemas.microsoft.com/office/drawing/2016/5/13/chartex" xmlns:cx8="http://schemas.microsoft.com/office/drawing/2016/5/14/chartex" xmlns:mc="http://schemas.openxmlformats.org/markup-compatibility/2006" xmlns:aink="http://schemas.microsoft.com/office/drawing/2016/ink" xmlns:am3d="http://schemas.microsoft.com/office/drawing/2017/model3d" xmlns:o="urn:schemas-microsoft-com:office:office" xmlns:oel="http://schemas.microsoft.com/office/2019/extlst" xmlns:r="http://schemas.openxmlformats.org/officeDocument/2006/relationships" xmlns:m="http://schemas.openxmlformats.org/officeDocument/2006/math" xmlns:v="urn:schemas-microsoft-com:vml" xmlns:wp14="http://schemas.microsoft.com/office/word/2010/wordprocessingDrawing" xmlns:wp="http://schemas.openxmlformats.org/drawingml/2006/wordprocessingDrawing" xmlns:w10="urn:schemas-microsoft-com:office:word" xmlns:w="http://schemas.openxmlformats.org/wordprocessingml/2006/main" xmlns:w14="http://schemas.microsoft.com/office/word/2010/wordml" xmlns:w15="http://schemas.microsoft.com/office/word/2012/wordml" xmlns:w16cex="http://schemas.microsoft.com/office/word/2018/wordml/cex" xmlns:w16cid="http://schemas.microsoft.com/office/word/2016/wordml/cid" xmlns:w16="http://schemas.microsoft.com/office/word/2018/wordml" xmlns:w16sdtdh="http://schemas.microsoft.com/office/word/2020/wordml/sdtdatahash" xmlns:w16se="http://schemas.microsoft.com/office/word/2015/wordml/symex" xmlns:wpg="http://schemas.microsoft.com/office/word/2010/wordprocessingGroup" xmlns:wpi="http://schemas.microsoft.com/office/word/2010/wordprocessingInk" xmlns:wne="http://schemas.microsoft.com/office/word/2006/wordml" xmlns:wps="http://schemas.microsoft.com/office/word/2010/wordprocessingShape" mc:Ignorable="w14 w15 w16se w16cid w16 w16cex w16sdtdh wp14">
+<w:hdr xmlns:wpc="http://schemas.microsoft.com/office/word/2010/wordprocessingCanvas" xmlns:cx="http://schemas.microsoft.com/office/drawing/2014/chartex" xmlns:cx1="http://schemas.microsoft.com/office/drawing/2015/9/8/chartex" xmlns:cx2="http://schemas.microsoft.com/office/drawing/2015/10/21/chartex" xmlns:cx3="http://schemas.microsoft.com/office/drawing/2016/5/9/chartex" xmlns:cx4="http://schemas.microsoft.com/office/drawing/2016/5/10/chartex" xmlns:cx5="http://schemas.microsoft.com/office/drawing/2016/5/11/chartex" xmlns:cx6="http://schemas.microsoft.com/office/drawing/2016/5/12/chartex" xmlns:cx7="http://schemas.microsoft.com/office/drawing/2016/5/13/chartex" xmlns:cx8="http://schemas.microsoft.com/office/drawing/2016/5/14/chartex" xmlns:mc="http://schemas.openxmlformats.org/markup-compatibility/2006" xmlns:aink="http://schemas.microsoft.com/office/drawing/2016/ink" xmlns:am3d="http://schemas.microsoft.com/office/drawing/2017/model3d" xmlns:o="urn:schemas-microsoft-com:office:office" xmlns:oel="http://schemas.microsoft.com/office/2019/extlst" xmlns:r="http://schemas.openxmlformats.org/officeDocument/2006/relationships" xmlns:m="http://schemas.openxmlformats.org/officeDocument/2006/math" xmlns:v="urn:schemas-microsoft-com:vml" xmlns:wp14="http://schemas.microsoft.com/office/word/2010/wordprocessingDrawing" xmlns:wp="http://schemas.openxmlformats.org/drawingml/2006/wordprocessingDrawing" xmlns:w10="urn:schemas-microsoft-com:office:word" xmlns:w="http://schemas.openxmlformats.org/wordprocessingml/2006/main" xmlns:w14="http://schemas.microsoft.com/office/word/2010/wordml" xmlns:w15="http://schemas.microsoft.com/office/word/2012/wordml" xmlns:w16cex="http://schemas.microsoft.com/office/word/2018/wordml/cex" xmlns:w16cid="http://schemas.microsoft.com/office/word/2016/wordml/cid" xmlns:w16="http://schemas.microsoft.com/office/word/2018/wordml" xmlns:w16du="http://schemas.microsoft.com/office/word/2023/wordml/word16du" xmlns:w16sdtdh="http://schemas.microsoft.com/office/word/2020/wordml/sdtdatahash" xmlns:w16se="http://schemas.microsoft.com/office/word/2015/wordml/symex" xmlns:wpg="http://schemas.microsoft.com/office/word/2010/wordprocessingGroup" xmlns:wpi="http://schemas.microsoft.com/office/word/2010/wordprocessingInk" xmlns:wne="http://schemas.microsoft.com/office/word/2006/wordml" xmlns:wps="http://schemas.microsoft.com/office/word/2010/wordprocessingShape" mc:Ignorable="w14 w15 w16se w16cid w16 w16cex w16sdtdh w16du wp14">
   <w:p>
     <w:pPr>
       <w:pStyle w:val="Header"/>
@@ -11548,7 +11493,7 @@
 </file>
 
 <file path=word/header2.xml><?xml version="1.0" encoding="utf-8"?>
-<w:hdr xmlns:wpc="http://schemas.microsoft.com/office/word/2010/wordprocessingCanvas" xmlns:cx="http://schemas.microsoft.com/office/drawing/2014/chartex" xmlns:cx1="http://schemas.microsoft.com/office/drawing/2015/9/8/chartex" xmlns:cx2="http://schemas.microsoft.com/office/drawing/2015/10/21/chartex" xmlns:cx3="http://schemas.microsoft.com/office/drawing/2016/5/9/chartex" xmlns:cx4="http://schemas.microsoft.com/office/drawing/2016/5/10/chartex" xmlns:cx5="http://schemas.microsoft.com/office/drawing/2016/5/11/chartex" xmlns:cx6="http://schemas.microsoft.com/office/drawing/2016/5/12/chartex" xmlns:cx7="http://schemas.microsoft.com/office/drawing/2016/5/13/chartex" xmlns:cx8="http://schemas.microsoft.com/office/drawing/2016/5/14/chartex" xmlns:mc="http://schemas.openxmlformats.org/markup-compatibility/2006" xmlns:aink="http://schemas.microsoft.com/office/drawing/2016/ink" xmlns:am3d="http://schemas.microsoft.com/office/drawing/2017/model3d" xmlns:o="urn:schemas-microsoft-com:office:office" xmlns:oel="http://schemas.microsoft.com/office/2019/extlst" xmlns:r="http://schemas.openxmlformats.org/officeDocument/2006/relationships" xmlns:m="http://schemas.openxmlformats.org/officeDocument/2006/math" xmlns:v="urn:schemas-microsoft-com:vml" xmlns:wp14="http://schemas.microsoft.com/office/word/2010/wordprocessingDrawing" xmlns:wp="http://schemas.openxmlformats.org/drawingml/2006/wordprocessingDrawing" xmlns:w10="urn:schemas-microsoft-com:office:word" xmlns:w="http://schemas.openxmlformats.org/wordprocessingml/2006/main" xmlns:w14="http://schemas.microsoft.com/office/word/2010/wordml" xmlns:w15="http://schemas.microsoft.com/office/word/2012/wordml" xmlns:w16cex="http://schemas.microsoft.com/office/word/2018/wordml/cex" xmlns:w16cid="http://schemas.microsoft.com/office/word/2016/wordml/cid" xmlns:w16="http://schemas.microsoft.com/office/word/2018/wordml" xmlns:w16sdtdh="http://schemas.microsoft.com/office/word/2020/wordml/sdtdatahash" xmlns:w16se="http://schemas.microsoft.com/office/word/2015/wordml/symex" xmlns:wpg="http://schemas.microsoft.com/office/word/2010/wordprocessingGroup" xmlns:wpi="http://schemas.microsoft.com/office/word/2010/wordprocessingInk" xmlns:wne="http://schemas.microsoft.com/office/word/2006/wordml" xmlns:wps="http://schemas.microsoft.com/office/word/2010/wordprocessingShape" mc:Ignorable="w14 w15 w16se w16cid w16 w16cex w16sdtdh wp14">
+<w:hdr xmlns:wpc="http://schemas.microsoft.com/office/word/2010/wordprocessingCanvas" xmlns:cx="http://schemas.microsoft.com/office/drawing/2014/chartex" xmlns:cx1="http://schemas.microsoft.com/office/drawing/2015/9/8/chartex" xmlns:cx2="http://schemas.microsoft.com/office/drawing/2015/10/21/chartex" xmlns:cx3="http://schemas.microsoft.com/office/drawing/2016/5/9/chartex" xmlns:cx4="http://schemas.microsoft.com/office/drawing/2016/5/10/chartex" xmlns:cx5="http://schemas.microsoft.com/office/drawing/2016/5/11/chartex" xmlns:cx6="http://schemas.microsoft.com/office/drawing/2016/5/12/chartex" xmlns:cx7="http://schemas.microsoft.com/office/drawing/2016/5/13/chartex" xmlns:cx8="http://schemas.microsoft.com/office/drawing/2016/5/14/chartex" xmlns:mc="http://schemas.openxmlformats.org/markup-compatibility/2006" xmlns:aink="http://schemas.microsoft.com/office/drawing/2016/ink" xmlns:am3d="http://schemas.microsoft.com/office/drawing/2017/model3d" xmlns:o="urn:schemas-microsoft-com:office:office" xmlns:oel="http://schemas.microsoft.com/office/2019/extlst" xmlns:r="http://schemas.openxmlformats.org/officeDocument/2006/relationships" xmlns:m="http://schemas.openxmlformats.org/officeDocument/2006/math" xmlns:v="urn:schemas-microsoft-com:vml" xmlns:wp14="http://schemas.microsoft.com/office/word/2010/wordprocessingDrawing" xmlns:wp="http://schemas.openxmlformats.org/drawingml/2006/wordprocessingDrawing" xmlns:w10="urn:schemas-microsoft-com:office:word" xmlns:w="http://schemas.openxmlformats.org/wordprocessingml/2006/main" xmlns:w14="http://schemas.microsoft.com/office/word/2010/wordml" xmlns:w15="http://schemas.microsoft.com/office/word/2012/wordml" xmlns:w16cex="http://schemas.microsoft.com/office/word/2018/wordml/cex" xmlns:w16cid="http://schemas.microsoft.com/office/word/2016/wordml/cid" xmlns:w16="http://schemas.microsoft.com/office/word/2018/wordml" xmlns:w16du="http://schemas.microsoft.com/office/word/2023/wordml/word16du" xmlns:w16sdtdh="http://schemas.microsoft.com/office/word/2020/wordml/sdtdatahash" xmlns:w16se="http://schemas.microsoft.com/office/word/2015/wordml/symex" xmlns:wpg="http://schemas.microsoft.com/office/word/2010/wordprocessingGroup" xmlns:wpi="http://schemas.microsoft.com/office/word/2010/wordprocessingInk" xmlns:wne="http://schemas.microsoft.com/office/word/2006/wordml" xmlns:wps="http://schemas.microsoft.com/office/word/2010/wordprocessingShape" mc:Ignorable="w14 w15 w16se w16cid w16 w16cex w16sdtdh w16du wp14">
   <w:p>
     <w:pPr>
       <w:pStyle w:val="Header"/>
@@ -11757,7 +11702,7 @@
 </file>
 
 <file path=word/numbering.xml><?xml version="1.0" encoding="utf-8"?>
-<w:numbering xmlns:wpc="http://schemas.microsoft.com/office/word/2010/wordprocessingCanvas" xmlns:cx="http://schemas.microsoft.com/office/drawing/2014/chartex" xmlns:cx1="http://schemas.microsoft.com/office/drawing/2015/9/8/chartex" xmlns:cx2="http://schemas.microsoft.com/office/drawing/2015/10/21/chartex" xmlns:cx3="http://schemas.microsoft.com/office/drawing/2016/5/9/chartex" xmlns:cx4="http://schemas.microsoft.com/office/drawing/2016/5/10/chartex" xmlns:cx5="http://schemas.microsoft.com/office/drawing/2016/5/11/chartex" xmlns:cx6="http://schemas.microsoft.com/office/drawing/2016/5/12/chartex" xmlns:cx7="http://schemas.microsoft.com/office/drawing/2016/5/13/chartex" xmlns:cx8="http://schemas.microsoft.com/office/drawing/2016/5/14/chartex" xmlns:mc="http://schemas.openxmlformats.org/markup-compatibility/2006" xmlns:aink="http://schemas.microsoft.com/office/drawing/2016/ink" xmlns:am3d="http://schemas.microsoft.com/office/drawing/2017/model3d" xmlns:o="urn:schemas-microsoft-com:office:office" xmlns:oel="http://schemas.microsoft.com/office/2019/extlst" xmlns:r="http://schemas.openxmlformats.org/officeDocument/2006/relationships" xmlns:m="http://schemas.openxmlformats.org/officeDocument/2006/math" xmlns:v="urn:schemas-microsoft-com:vml" xmlns:wp14="http://schemas.microsoft.com/office/word/2010/wordprocessingDrawing" xmlns:wp="http://schemas.openxmlformats.org/drawingml/2006/wordprocessingDrawing" xmlns:w10="urn:schemas-microsoft-com:office:word" xmlns:w="http://schemas.openxmlformats.org/wordprocessingml/2006/main" xmlns:w14="http://schemas.microsoft.com/office/word/2010/wordml" xmlns:w15="http://schemas.microsoft.com/office/word/2012/wordml" xmlns:w16cex="http://schemas.microsoft.com/office/word/2018/wordml/cex" xmlns:w16cid="http://schemas.microsoft.com/office/word/2016/wordml/cid" xmlns:w16="http://schemas.microsoft.com/office/word/2018/wordml" xmlns:w16sdtdh="http://schemas.microsoft.com/office/word/2020/wordml/sdtdatahash" xmlns:w16se="http://schemas.microsoft.com/office/word/2015/wordml/symex" xmlns:wpg="http://schemas.microsoft.com/office/word/2010/wordprocessingGroup" xmlns:wpi="http://schemas.microsoft.com/office/word/2010/wordprocessingInk" xmlns:wne="http://schemas.microsoft.com/office/word/2006/wordml" xmlns:wps="http://schemas.microsoft.com/office/word/2010/wordprocessingShape" mc:Ignorable="w14 w15 w16se w16cid w16 w16cex w16sdtdh wp14">
+<w:numbering xmlns:wpc="http://schemas.microsoft.com/office/word/2010/wordprocessingCanvas" xmlns:cx="http://schemas.microsoft.com/office/drawing/2014/chartex" xmlns:cx1="http://schemas.microsoft.com/office/drawing/2015/9/8/chartex" xmlns:cx2="http://schemas.microsoft.com/office/drawing/2015/10/21/chartex" xmlns:cx3="http://schemas.microsoft.com/office/drawing/2016/5/9/chartex" xmlns:cx4="http://schemas.microsoft.com/office/drawing/2016/5/10/chartex" xmlns:cx5="http://schemas.microsoft.com/office/drawing/2016/5/11/chartex" xmlns:cx6="http://schemas.microsoft.com/office/drawing/2016/5/12/chartex" xmlns:cx7="http://schemas.microsoft.com/office/drawing/2016/5/13/chartex" xmlns:cx8="http://schemas.microsoft.com/office/drawing/2016/5/14/chartex" xmlns:mc="http://schemas.openxmlformats.org/markup-compatibility/2006" xmlns:aink="http://schemas.microsoft.com/office/drawing/2016/ink" xmlns:am3d="http://schemas.microsoft.com/office/drawing/2017/model3d" xmlns:o="urn:schemas-microsoft-com:office:office" xmlns:oel="http://schemas.microsoft.com/office/2019/extlst" xmlns:r="http://schemas.openxmlformats.org/officeDocument/2006/relationships" xmlns:m="http://schemas.openxmlformats.org/officeDocument/2006/math" xmlns:v="urn:schemas-microsoft-com:vml" xmlns:wp14="http://schemas.microsoft.com/office/word/2010/wordprocessingDrawing" xmlns:wp="http://schemas.openxmlformats.org/drawingml/2006/wordprocessingDrawing" xmlns:w10="urn:schemas-microsoft-com:office:word" xmlns:w="http://schemas.openxmlformats.org/wordprocessingml/2006/main" xmlns:w14="http://schemas.microsoft.com/office/word/2010/wordml" xmlns:w15="http://schemas.microsoft.com/office/word/2012/wordml" xmlns:w16cex="http://schemas.microsoft.com/office/word/2018/wordml/cex" xmlns:w16cid="http://schemas.microsoft.com/office/word/2016/wordml/cid" xmlns:w16="http://schemas.microsoft.com/office/word/2018/wordml" xmlns:w16du="http://schemas.microsoft.com/office/word/2023/wordml/word16du" xmlns:w16sdtdh="http://schemas.microsoft.com/office/word/2020/wordml/sdtdatahash" xmlns:w16se="http://schemas.microsoft.com/office/word/2015/wordml/symex" xmlns:wpg="http://schemas.microsoft.com/office/word/2010/wordprocessingGroup" xmlns:wpi="http://schemas.microsoft.com/office/word/2010/wordprocessingInk" xmlns:wne="http://schemas.microsoft.com/office/word/2006/wordml" xmlns:wps="http://schemas.microsoft.com/office/word/2010/wordprocessingShape" mc:Ignorable="w14 w15 w16se w16cid w16 w16cex w16sdtdh w16du wp14">
   <w:abstractNum w:abstractNumId="0" w15:restartNumberingAfterBreak="0">
     <w:nsid w:val="02E069C5"/>
     <w:multiLevelType w:val="hybridMultilevel"/>
@@ -15037,7 +14982,7 @@
 </file>
 
 <file path=word/styles.xml><?xml version="1.0" encoding="utf-8"?>
-<w:styles xmlns:mc="http://schemas.openxmlformats.org/markup-compatibility/2006" xmlns:r="http://schemas.openxmlformats.org/officeDocument/2006/relationships" xmlns:w="http://schemas.openxmlformats.org/wordprocessingml/2006/main" xmlns:w14="http://schemas.microsoft.com/office/word/2010/wordml" xmlns:w15="http://schemas.microsoft.com/office/word/2012/wordml" xmlns:w16cex="http://schemas.microsoft.com/office/word/2018/wordml/cex" xmlns:w16cid="http://schemas.microsoft.com/office/word/2016/wordml/cid" xmlns:w16="http://schemas.microsoft.com/office/word/2018/wordml" xmlns:w16sdtdh="http://schemas.microsoft.com/office/word/2020/wordml/sdtdatahash" xmlns:w16se="http://schemas.microsoft.com/office/word/2015/wordml/symex" mc:Ignorable="w14 w15 w16se w16cid w16 w16cex w16sdtdh">
+<w:styles xmlns:mc="http://schemas.openxmlformats.org/markup-compatibility/2006" xmlns:r="http://schemas.openxmlformats.org/officeDocument/2006/relationships" xmlns:w="http://schemas.openxmlformats.org/wordprocessingml/2006/main" xmlns:w14="http://schemas.microsoft.com/office/word/2010/wordml" xmlns:w15="http://schemas.microsoft.com/office/word/2012/wordml" xmlns:w16cex="http://schemas.microsoft.com/office/word/2018/wordml/cex" xmlns:w16cid="http://schemas.microsoft.com/office/word/2016/wordml/cid" xmlns:w16="http://schemas.microsoft.com/office/word/2018/wordml" xmlns:w16du="http://schemas.microsoft.com/office/word/2023/wordml/word16du" xmlns:w16sdtdh="http://schemas.microsoft.com/office/word/2020/wordml/sdtdatahash" xmlns:w16se="http://schemas.microsoft.com/office/word/2015/wordml/symex" mc:Ignorable="w14 w15 w16se w16cid w16 w16cex w16sdtdh w16du">
   <w:docDefaults>
     <w:rPrDefault>
       <w:rPr>
@@ -15604,6 +15549,7 @@
   <w:style w:type="character" w:default="1" w:styleId="DefaultParagraphFont">
     <w:name w:val="Default Paragraph Font"/>
     <w:uiPriority w:val="1"/>
+    <w:semiHidden/>
     <w:unhideWhenUsed/>
   </w:style>
   <w:style w:type="table" w:default="1" w:styleId="TableNormal">

</xml_diff>

<commit_message>
1. Company logo can be added to quotations. 2. Added chamber run hours in the financial dashboard. 3. Added few new designations for the employees. 4. Updated TS1 calibarations page. 5. Updated Dropdowns of year and month across the pages.
</commit_message>
<xml_diff>
--- a/frontend/src/templates/EMICQuoteTemplate.docx
+++ b/frontend/src/templates/EMICQuoteTemplate.docx
@@ -158,8 +158,29 @@
     </w:p>
     <w:p>
       <w:pPr>
+        <w:rPr>
+          <w:rFonts w:asciiTheme="minorHAnsi" w:hAnsiTheme="minorHAnsi" w:cstheme="minorHAnsi"/>
+          <w:b/>
+          <w:color w:val="1F497D"/>
+          <w:sz w:val="32"/>
+          <w:szCs w:val="32"/>
+        </w:rPr>
+      </w:pPr>
+    </w:p>
+    <w:p>
+      <w:pPr>
         <w:shd w:val="clear" w:color="auto" w:fill="FFFFFF"/>
         <w:jc w:val="center"/>
+        <w:rPr>
+          <w:rFonts w:asciiTheme="minorHAnsi" w:hAnsiTheme="minorHAnsi" w:cstheme="minorHAnsi"/>
+          <w:bCs/>
+          <w:color w:val="000000"/>
+          <w:sz w:val="20"/>
+          <w:szCs w:val="26"/>
+          <w:lang w:eastAsia="en-IN"/>
+        </w:rPr>
+      </w:pPr>
+      <w:r>
         <w:rPr>
           <w:rFonts w:asciiTheme="minorHAnsi" w:hAnsiTheme="minorHAnsi" w:cstheme="minorHAnsi"/>
           <w:bCs/>
@@ -167,6 +188,59 @@
           <w:sz w:val="20"/>
           <w:szCs w:val="26"/>
           <w:lang w:val="en-IN" w:eastAsia="en-IN"/>
+        </w:rPr>
+        <w:t>{%</w:t>
+      </w:r>
+      <w:proofErr w:type="spellStart"/>
+      <w:r>
+        <w:rPr>
+          <w:rFonts w:asciiTheme="minorHAnsi" w:hAnsiTheme="minorHAnsi" w:cstheme="minorHAnsi"/>
+          <w:bCs/>
+          <w:color w:val="000000"/>
+          <w:sz w:val="20"/>
+          <w:szCs w:val="26"/>
+          <w:lang w:val="en-IN" w:eastAsia="en-IN"/>
+        </w:rPr>
+        <w:t>company_logo</w:t>
+      </w:r>
+      <w:proofErr w:type="spellEnd"/>
+      <w:r>
+        <w:rPr>
+          <w:rFonts w:asciiTheme="minorHAnsi" w:hAnsiTheme="minorHAnsi" w:cstheme="minorHAnsi"/>
+          <w:bCs/>
+          <w:color w:val="000000"/>
+          <w:sz w:val="20"/>
+          <w:szCs w:val="26"/>
+          <w:lang w:val="en-IN" w:eastAsia="en-IN"/>
+        </w:rPr>
+        <w:t>}</w:t>
+      </w:r>
+    </w:p>
+    <w:p>
+      <w:pPr>
+        <w:shd w:val="clear" w:color="auto" w:fill="FFFFFF"/>
+        <w:jc w:val="center"/>
+        <w:rPr>
+          <w:rFonts w:asciiTheme="minorHAnsi" w:hAnsiTheme="minorHAnsi" w:cstheme="minorHAnsi"/>
+          <w:bCs/>
+          <w:color w:val="000000"/>
+          <w:sz w:val="20"/>
+          <w:szCs w:val="26"/>
+          <w:lang w:val="en-IN" w:eastAsia="en-IN"/>
+        </w:rPr>
+      </w:pPr>
+    </w:p>
+    <w:p>
+      <w:pPr>
+        <w:rPr>
+          <w:rFonts w:asciiTheme="minorHAnsi" w:hAnsiTheme="minorHAnsi" w:cstheme="minorHAnsi"/>
+        </w:rPr>
+      </w:pPr>
+    </w:p>
+    <w:p>
+      <w:pPr>
+        <w:rPr>
+          <w:rFonts w:asciiTheme="minorHAnsi" w:hAnsiTheme="minorHAnsi" w:cstheme="minorHAnsi"/>
         </w:rPr>
       </w:pPr>
     </w:p>
@@ -242,6 +316,20 @@
           </wp:inline>
         </w:drawing>
       </w:r>
+    </w:p>
+    <w:p>
+      <w:pPr>
+        <w:rPr>
+          <w:rFonts w:asciiTheme="minorHAnsi" w:hAnsiTheme="minorHAnsi" w:cstheme="minorHAnsi"/>
+        </w:rPr>
+      </w:pPr>
+    </w:p>
+    <w:p>
+      <w:pPr>
+        <w:rPr>
+          <w:rFonts w:asciiTheme="minorHAnsi" w:hAnsiTheme="minorHAnsi" w:cstheme="minorHAnsi"/>
+        </w:rPr>
+      </w:pPr>
     </w:p>
     <w:p>
       <w:pPr>
@@ -656,7 +744,6 @@
         <w:tc>
           <w:tcPr>
             <w:tcW w:w="4972" w:type="dxa"/>
-            <w:shd w:val="clear" w:color="auto" w:fill="auto"/>
           </w:tcPr>
           <w:p>
             <w:pPr>
@@ -963,7 +1050,6 @@
         <w:tc>
           <w:tcPr>
             <w:tcW w:w="4815" w:type="dxa"/>
-            <w:shd w:val="clear" w:color="auto" w:fill="auto"/>
           </w:tcPr>
           <w:p>
             <w:pPr>
@@ -1610,7 +1696,6 @@
               </w:rPr>
               <w:t>{#</w:t>
             </w:r>
-            <w:proofErr w:type="gramStart"/>
             <w:r>
               <w:rPr>
                 <w:rFonts w:asciiTheme="minorHAnsi" w:hAnsiTheme="minorHAnsi" w:cstheme="minorHAnsi"/>
@@ -1639,25 +1724,13 @@
                 <w:szCs w:val="22"/>
                 <w:shd w:val="clear" w:color="auto" w:fill="FFFFFF"/>
               </w:rPr>
-              <w:t>{</w:t>
-            </w:r>
-            <w:proofErr w:type="gramEnd"/>
-            <w:r>
-              <w:rPr>
-                <w:rFonts w:asciiTheme="minorHAnsi" w:hAnsiTheme="minorHAnsi" w:cstheme="minorHAnsi"/>
-                <w:color w:val="000000"/>
-                <w:sz w:val="22"/>
-                <w:szCs w:val="22"/>
-                <w:shd w:val="clear" w:color="auto" w:fill="FFFFFF"/>
-              </w:rPr>
-              <w:t>slno}</w:t>
+              <w:t>{slno}</w:t>
             </w:r>
           </w:p>
         </w:tc>
         <w:tc>
           <w:tcPr>
             <w:tcW w:w="3600" w:type="dxa"/>
-            <w:shd w:val="clear" w:color="auto" w:fill="auto"/>
           </w:tcPr>
           <w:p>
             <w:pPr>
@@ -1709,7 +1782,6 @@
         <w:tc>
           <w:tcPr>
             <w:tcW w:w="1080" w:type="dxa"/>
-            <w:shd w:val="clear" w:color="auto" w:fill="auto"/>
           </w:tcPr>
           <w:p>
             <w:pPr>
@@ -1761,7 +1833,6 @@
         <w:tc>
           <w:tcPr>
             <w:tcW w:w="1350" w:type="dxa"/>
-            <w:shd w:val="clear" w:color="auto" w:fill="auto"/>
           </w:tcPr>
           <w:p>
             <w:pPr>
@@ -1791,7 +1862,6 @@
         <w:tc>
           <w:tcPr>
             <w:tcW w:w="720" w:type="dxa"/>
-            <w:shd w:val="clear" w:color="auto" w:fill="auto"/>
           </w:tcPr>
           <w:p>
             <w:pPr>
@@ -1821,7 +1891,6 @@
         <w:tc>
           <w:tcPr>
             <w:tcW w:w="1170" w:type="dxa"/>
-            <w:shd w:val="clear" w:color="auto" w:fill="auto"/>
           </w:tcPr>
           <w:p>
             <w:pPr>
@@ -1873,7 +1942,6 @@
         <w:tc>
           <w:tcPr>
             <w:tcW w:w="1440" w:type="dxa"/>
-            <w:shd w:val="clear" w:color="auto" w:fill="auto"/>
           </w:tcPr>
           <w:p>
             <w:pPr>
@@ -1981,7 +2049,6 @@
         <w:tc>
           <w:tcPr>
             <w:tcW w:w="1440" w:type="dxa"/>
-            <w:shd w:val="clear" w:color="auto" w:fill="auto"/>
           </w:tcPr>
           <w:p>
             <w:pPr>
@@ -2206,16 +2273,8 @@
         <w:rPr>
           <w:rFonts w:asciiTheme="minorHAnsi" w:hAnsiTheme="minorHAnsi" w:cstheme="minorHAnsi"/>
         </w:rPr>
-        <w:t xml:space="preserve">            Anil Kumar </w:t>
-      </w:r>
-      <w:proofErr w:type="spellStart"/>
-      <w:r>
-        <w:rPr>
-          <w:rFonts w:asciiTheme="minorHAnsi" w:hAnsiTheme="minorHAnsi" w:cstheme="minorHAnsi"/>
-        </w:rPr>
-        <w:t>Ammina</w:t>
-      </w:r>
-      <w:proofErr w:type="spellEnd"/>
+        <w:t xml:space="preserve">            Anil Kumar Ammina</w:t>
+      </w:r>
     </w:p>
     <w:p>
       <w:pPr>
@@ -6707,21 +6766,7 @@
         <w:rPr>
           <w:rFonts w:asciiTheme="minorHAnsi" w:hAnsiTheme="minorHAnsi" w:cstheme="minorHAnsi"/>
         </w:rPr>
-        <w:t xml:space="preserve">Payments shall be made to the bank account of BE Analytic through demand draft payable at Bangalore favoring BE Analytic, </w:t>
-      </w:r>
-      <w:proofErr w:type="gramStart"/>
-      <w:r>
-        <w:rPr>
-          <w:rFonts w:asciiTheme="minorHAnsi" w:hAnsiTheme="minorHAnsi" w:cstheme="minorHAnsi"/>
-        </w:rPr>
-        <w:t>You</w:t>
-      </w:r>
-      <w:proofErr w:type="gramEnd"/>
-      <w:r>
-        <w:rPr>
-          <w:rFonts w:asciiTheme="minorHAnsi" w:hAnsiTheme="minorHAnsi" w:cstheme="minorHAnsi"/>
-        </w:rPr>
-        <w:t xml:space="preserve"> may use our bank connections mentioned below:</w:t>
+        <w:t>Payments shall be made to the bank account of BE Analytic through demand draft payable at Bangalore favoring BE Analytic, You may use our bank connections mentioned below:</w:t>
       </w:r>
     </w:p>
     <w:p>
@@ -9450,23 +9495,7 @@
           <w:rFonts w:asciiTheme="minorHAnsi" w:hAnsiTheme="minorHAnsi" w:cstheme="minorHAnsi"/>
           <w:szCs w:val="28"/>
         </w:rPr>
-        <w:t xml:space="preserve">) return all confidential information, including all copies, to the disclosing party, and/or, on request by the disclosing party, to (ii) destroy all confidential information, including all copies, and confirm the destruction of this confidential information to the disclosing party in writing, at any time if </w:t>
-      </w:r>
-      <w:proofErr w:type="gramStart"/>
-      <w:r>
-        <w:rPr>
-          <w:rFonts w:asciiTheme="minorHAnsi" w:hAnsiTheme="minorHAnsi" w:cstheme="minorHAnsi"/>
-          <w:szCs w:val="28"/>
-        </w:rPr>
-        <w:t>so</w:t>
-      </w:r>
-      <w:proofErr w:type="gramEnd"/>
-      <w:r>
-        <w:rPr>
-          <w:rFonts w:asciiTheme="minorHAnsi" w:hAnsiTheme="minorHAnsi" w:cstheme="minorHAnsi"/>
-          <w:szCs w:val="28"/>
-        </w:rPr>
-        <w:t xml:space="preserve"> requested by the disclosing </w:t>
+        <w:t xml:space="preserve">) return all confidential information, including all copies, to the disclosing party, and/or, on request by the disclosing party, to (ii) destroy all confidential information, including all copies, and confirm the destruction of this confidential information to the disclosing party in writing, at any time if so requested by the disclosing </w:t>
       </w:r>
       <w:r>
         <w:rPr>
@@ -10897,25 +10926,7 @@
           <w:sz w:val="22"/>
           <w:szCs w:val="22"/>
         </w:rPr>
-        <w:t xml:space="preserve">Anil Kumar </w:t>
-      </w:r>
-      <w:proofErr w:type="spellStart"/>
-      <w:r>
-        <w:rPr>
-          <w:rFonts w:asciiTheme="minorHAnsi" w:hAnsiTheme="minorHAnsi" w:cstheme="minorHAnsi"/>
-          <w:sz w:val="22"/>
-          <w:szCs w:val="22"/>
-        </w:rPr>
-        <w:t>Ammina</w:t>
-      </w:r>
-      <w:proofErr w:type="spellEnd"/>
-      <w:r>
-        <w:rPr>
-          <w:rFonts w:asciiTheme="minorHAnsi" w:hAnsiTheme="minorHAnsi" w:cstheme="minorHAnsi"/>
-          <w:sz w:val="22"/>
-          <w:szCs w:val="22"/>
-        </w:rPr>
-        <w:t xml:space="preserve"> - Mob: +91-9986074309</w:t>
+        <w:t>Anil Kumar Ammina - Mob: +91-9986074309</w:t>
       </w:r>
     </w:p>
     <w:p>
@@ -15516,7 +15527,6 @@
   <w:style w:type="character" w:default="1" w:styleId="DefaultParagraphFont">
     <w:name w:val="Default Paragraph Font"/>
     <w:uiPriority w:val="1"/>
-    <w:semiHidden/>
     <w:unhideWhenUsed/>
   </w:style>
   <w:style w:type="table" w:default="1" w:styleId="TableNormal">

</xml_diff>